<commit_message>
docs: Modelo de diseño actualizado y prototipo
</commit_message>
<xml_diff>
--- a/Etapa Construcción - Iteración 1/Diseño/Modelo de Diseño-Kairos-NexTech.docx
+++ b/Etapa Construcción - Iteración 1/Diseño/Modelo de Diseño-Kairos-NexTech.docx
@@ -256,12 +256,12 @@
                 <wp:extent cx="7952740" cy="823595"/>
                 <wp:effectExtent b="0" l="0" r="0" t="0"/>
                 <wp:wrapNone/>
-                <wp:docPr id="41" name="image21.png"/>
+                <wp:docPr id="41" name="image22.png"/>
                 <a:graphic>
                   <a:graphicData uri="http://schemas.openxmlformats.org/drawingml/2006/picture">
                     <pic:pic>
                       <pic:nvPicPr>
-                        <pic:cNvPr id="0" name="image21.png"/>
+                        <pic:cNvPr id="0" name="image22.png"/>
                         <pic:cNvPicPr preferRelativeResize="0"/>
                       </pic:nvPicPr>
                       <pic:blipFill>
@@ -376,12 +376,12 @@
                 <wp:extent cx="116205" cy="11240770"/>
                 <wp:effectExtent b="0" l="0" r="0" t="0"/>
                 <wp:wrapNone/>
-                <wp:docPr id="40" name="image20.png"/>
+                <wp:docPr id="40" name="image21.png"/>
                 <a:graphic>
                   <a:graphicData uri="http://schemas.openxmlformats.org/drawingml/2006/picture">
                     <pic:pic>
                       <pic:nvPicPr>
-                        <pic:cNvPr id="0" name="image20.png"/>
+                        <pic:cNvPr id="0" name="image21.png"/>
                         <pic:cNvPicPr preferRelativeResize="0"/>
                       </pic:nvPicPr>
                       <pic:blipFill>
@@ -496,12 +496,12 @@
                 <wp:extent cx="116205" cy="11240770"/>
                 <wp:effectExtent b="0" l="0" r="0" t="0"/>
                 <wp:wrapNone/>
-                <wp:docPr id="43" name="image23.png"/>
+                <wp:docPr id="43" name="image24.png"/>
                 <a:graphic>
                   <a:graphicData uri="http://schemas.openxmlformats.org/drawingml/2006/picture">
                     <pic:pic>
                       <pic:nvPicPr>
-                        <pic:cNvPr id="0" name="image23.png"/>
+                        <pic:cNvPr id="0" name="image24.png"/>
                         <pic:cNvPicPr preferRelativeResize="0"/>
                       </pic:nvPicPr>
                       <pic:blipFill>
@@ -616,12 +616,12 @@
                 <wp:extent cx="7952740" cy="823595"/>
                 <wp:effectExtent b="0" l="0" r="0" t="0"/>
                 <wp:wrapNone/>
-                <wp:docPr id="42" name="image22.png"/>
+                <wp:docPr id="42" name="image23.png"/>
                 <a:graphic>
                   <a:graphicData uri="http://schemas.openxmlformats.org/drawingml/2006/picture">
                     <pic:pic>
                       <pic:nvPicPr>
-                        <pic:cNvPr id="0" name="image22.png"/>
+                        <pic:cNvPr id="0" name="image23.png"/>
                         <pic:cNvPicPr preferRelativeResize="0"/>
                       </pic:nvPicPr>
                       <pic:blipFill>
@@ -993,12 +993,12 @@
             <wp:extent cx="1304925" cy="2019300"/>
             <wp:effectExtent b="0" l="0" r="0" t="0"/>
             <wp:wrapSquare wrapText="bothSides" distB="0" distT="0" distL="114300" distR="114300"/>
-            <wp:docPr descr="UNPA.JPG" id="51" name="image2.jpg"/>
+            <wp:docPr descr="UNPA.JPG" id="51" name="image7.jpg"/>
             <a:graphic>
               <a:graphicData uri="http://schemas.openxmlformats.org/drawingml/2006/picture">
                 <pic:pic>
                   <pic:nvPicPr>
-                    <pic:cNvPr descr="UNPA.JPG" id="0" name="image2.jpg"/>
+                    <pic:cNvPr descr="UNPA.JPG" id="0" name="image7.jpg"/>
                     <pic:cNvPicPr preferRelativeResize="0"/>
                   </pic:nvPicPr>
                   <pic:blipFill>
@@ -1197,12 +1197,12 @@
                 <wp:extent cx="2073275" cy="7343409"/>
                 <wp:effectExtent b="0" l="0" r="0" t="0"/>
                 <wp:wrapSquare wrapText="bothSides" distB="0" distT="0" distL="114300" distR="114300"/>
-                <wp:docPr id="38" name="image18.png"/>
+                <wp:docPr id="38" name="image19.png"/>
                 <a:graphic>
                   <a:graphicData uri="http://schemas.openxmlformats.org/drawingml/2006/picture">
                     <pic:pic>
                       <pic:nvPicPr>
-                        <pic:cNvPr id="0" name="image18.png"/>
+                        <pic:cNvPr id="0" name="image19.png"/>
                         <pic:cNvPicPr preferRelativeResize="0"/>
                       </pic:nvPicPr>
                       <pic:blipFill>
@@ -1304,12 +1304,12 @@
             <wp:extent cx="1200150" cy="1200150"/>
             <wp:effectExtent b="0" l="0" r="0" t="0"/>
             <wp:wrapSquare wrapText="bothSides" distB="0" distT="0" distL="114300" distR="114300"/>
-            <wp:docPr descr="psi-negro.png" id="53" name="image3.png"/>
+            <wp:docPr descr="psi-negro.png" id="53" name="image15.png"/>
             <a:graphic>
               <a:graphicData uri="http://schemas.openxmlformats.org/drawingml/2006/picture">
                 <pic:pic>
                   <pic:nvPicPr>
-                    <pic:cNvPr descr="psi-negro.png" id="0" name="image3.png"/>
+                    <pic:cNvPr descr="psi-negro.png" id="0" name="image15.png"/>
                     <pic:cNvPicPr preferRelativeResize="0"/>
                   </pic:nvPicPr>
                   <pic:blipFill>
@@ -1436,7 +1436,7 @@
     </w:p>
     <w:sdt>
       <w:sdtPr>
-        <w:id w:val="751567559"/>
+        <w:id w:val="1114197640"/>
         <w:docPartObj>
           <w:docPartGallery w:val="Table of Contents"/>
           <w:docPartUnique w:val="1"/>
@@ -3008,7 +3008,7 @@
         <w:rPr>
           <w:rtl w:val="0"/>
         </w:rPr>
-        <w:t xml:space="preserve">Cada caso de uso presentado a partir de este punto, contará con su diseño; diagrama de paquetes, diagrama de interacción, diseño de flujo de eventos, y se especificará aquel o aquellos requerimiento/s no funcional/es que estén relacionados, si es que posee. </w:t>
+        <w:t xml:space="preserve">Cada caso de uso presentado a partir de este punto, contará con su diseño; diagrama de paquetes, diagrama de interacción, diseño de flujo de eventos, y se especificará aquel o  aquellos requerimiento/s no funcional/es que estén relacionados, si es que posee. </w:t>
       </w:r>
     </w:p>
     <w:p>
@@ -3153,7 +3153,7 @@
     <w:sdt>
       <w:sdtPr>
         <w:lock w:val="contentLocked"/>
-        <w:id w:val="-795090637"/>
+        <w:id w:val="-1486348800"/>
         <w:tag w:val="goog_rdk_1"/>
       </w:sdtPr>
       <w:sdtContent>
@@ -3534,7 +3534,7 @@
                 </w:pPr>
                 <w:sdt>
                   <w:sdtPr>
-                    <w:id w:val="-1523386662"/>
+                    <w:id w:val="-2118055688"/>
                     <w:tag w:val="goog_rdk_0"/>
                   </w:sdtPr>
                   <w:sdtContent>
@@ -4868,12 +4868,12 @@
           <wp:inline distB="114300" distT="114300" distL="114300" distR="114300">
             <wp:extent cx="5399730" cy="3860800"/>
             <wp:effectExtent b="0" l="0" r="0" t="0"/>
-            <wp:docPr id="49" name="image4.png"/>
+            <wp:docPr id="49" name="image6.png"/>
             <a:graphic>
               <a:graphicData uri="http://schemas.openxmlformats.org/drawingml/2006/picture">
                 <pic:pic>
                   <pic:nvPicPr>
-                    <pic:cNvPr id="0" name="image4.png"/>
+                    <pic:cNvPr id="0" name="image6.png"/>
                     <pic:cNvPicPr preferRelativeResize="0"/>
                   </pic:nvPicPr>
                   <pic:blipFill>
@@ -4905,28 +4905,6 @@
     </w:p>
     <w:p>
       <w:pPr>
-        <w:keepNext w:val="1"/>
-        <w:keepLines w:val="1"/>
-        <w:rPr>
-          <w:rFonts w:ascii="Cambria" w:cs="Cambria" w:eastAsia="Cambria" w:hAnsi="Cambria"/>
-          <w:b w:val="1"/>
-          <w:color w:val="4f81bd"/>
-        </w:rPr>
-      </w:pPr>
-      <w:bookmarkStart w:colFirst="0" w:colLast="0" w:name="_heading=h.gorif5dedybh" w:id="9"/>
-      <w:bookmarkEnd w:id="9"/>
-      <w:r>
-        <w:rPr>
-          <w:rFonts w:ascii="Cambria" w:cs="Cambria" w:eastAsia="Cambria" w:hAnsi="Cambria"/>
-          <w:b w:val="1"/>
-          <w:color w:val="4f81bd"/>
-          <w:rtl w:val="0"/>
-        </w:rPr>
-        <w:t xml:space="preserve">Diseño de Flujo de eventos</w:t>
-      </w:r>
-    </w:p>
-    <w:p>
-      <w:pPr>
         <w:tabs>
           <w:tab w:val="left" w:leader="none" w:pos="0"/>
         </w:tabs>
@@ -4963,123 +4941,11 @@
     </w:p>
     <w:p>
       <w:pPr>
-        <w:keepNext w:val="1"/>
-        <w:keepLines w:val="1"/>
-        <w:rPr>
-          <w:rFonts w:ascii="Cambria" w:cs="Cambria" w:eastAsia="Cambria" w:hAnsi="Cambria"/>
-          <w:b w:val="1"/>
-          <w:color w:val="4f81bd"/>
-        </w:rPr>
-      </w:pPr>
-      <w:bookmarkStart w:colFirst="0" w:colLast="0" w:name="_heading=h.xbjvs2350217" w:id="10"/>
-      <w:bookmarkEnd w:id="10"/>
-      <w:r>
-        <w:rPr>
-          <w:rFonts w:ascii="Cambria" w:cs="Cambria" w:eastAsia="Cambria" w:hAnsi="Cambria"/>
-          <w:b w:val="1"/>
-          <w:color w:val="4f81bd"/>
-          <w:rtl w:val="0"/>
-        </w:rPr>
-        <w:t xml:space="preserve">Requerimientos especiales o de implementación</w:t>
-      </w:r>
-    </w:p>
-    <w:p>
-      <w:pPr>
-        <w:tabs>
-          <w:tab w:val="left" w:leader="none" w:pos="0"/>
-        </w:tabs>
-        <w:ind w:left="115" w:hanging="5.9999999999999964"/>
-        <w:jc w:val="both"/>
-        <w:rPr>
-          <w:i w:val="1"/>
-          <w:color w:val="548dd4"/>
-        </w:rPr>
-      </w:pPr>
-      <w:r>
-        <w:rPr>
-          <w:rtl w:val="0"/>
-        </w:rPr>
-      </w:r>
-    </w:p>
-    <w:p>
-      <w:pPr>
-        <w:tabs>
-          <w:tab w:val="left" w:leader="none" w:pos="0"/>
-        </w:tabs>
-        <w:ind w:left="115" w:hanging="5.9999999999999964"/>
-        <w:jc w:val="both"/>
-        <w:rPr>
-          <w:i w:val="1"/>
-          <w:color w:val="548dd4"/>
-        </w:rPr>
-      </w:pPr>
-      <w:r>
-        <w:rPr>
-          <w:rtl w:val="0"/>
-        </w:rPr>
-      </w:r>
-    </w:p>
-    <w:p>
-      <w:pPr>
-        <w:tabs>
-          <w:tab w:val="left" w:leader="none" w:pos="0"/>
-        </w:tabs>
-        <w:ind w:left="115" w:hanging="5.9999999999999964"/>
-        <w:jc w:val="both"/>
-        <w:rPr>
-          <w:i w:val="1"/>
-          <w:color w:val="548dd4"/>
-        </w:rPr>
-      </w:pPr>
-      <w:r>
-        <w:rPr>
-          <w:rtl w:val="0"/>
-        </w:rPr>
-      </w:r>
-    </w:p>
-    <w:p>
-      <w:pPr>
-        <w:tabs>
-          <w:tab w:val="left" w:leader="none" w:pos="0"/>
-        </w:tabs>
-        <w:ind w:left="115" w:hanging="5.9999999999999964"/>
-        <w:jc w:val="both"/>
-        <w:rPr>
-          <w:i w:val="1"/>
-          <w:color w:val="548dd4"/>
-        </w:rPr>
-      </w:pPr>
-      <w:r>
-        <w:rPr>
-          <w:rtl w:val="0"/>
-        </w:rPr>
-      </w:r>
-    </w:p>
-    <w:p>
-      <w:pPr>
-        <w:tabs>
-          <w:tab w:val="left" w:leader="none" w:pos="0"/>
-        </w:tabs>
-        <w:ind w:left="115" w:hanging="5.9999999999999964"/>
-        <w:jc w:val="both"/>
-        <w:rPr>
-          <w:i w:val="1"/>
-          <w:color w:val="548dd4"/>
-        </w:rPr>
-      </w:pPr>
-      <w:r>
-        <w:rPr>
-          <w:rtl w:val="0"/>
-        </w:rPr>
-      </w:r>
-    </w:p>
-    <w:p>
-      <w:pPr>
         <w:pStyle w:val="Heading2"/>
         <w:rPr/>
       </w:pPr>
-      <w:bookmarkStart w:colFirst="0" w:colLast="0" w:name="_heading=h.4nj6hhb1uuiz" w:id="11"/>
-      <w:bookmarkEnd w:id="11"/>
+      <w:bookmarkStart w:colFirst="0" w:colLast="0" w:name="_heading=h.4nj6hhb1uuiz" w:id="9"/>
+      <w:bookmarkEnd w:id="9"/>
       <w:r>
         <w:rPr>
           <w:rtl w:val="0"/>
@@ -5095,8 +4961,8 @@
         <w:ind w:left="0"/>
         <w:rPr/>
       </w:pPr>
-      <w:bookmarkStart w:colFirst="0" w:colLast="0" w:name="_heading=h.sfrv74y59shd" w:id="12"/>
-      <w:bookmarkEnd w:id="12"/>
+      <w:bookmarkStart w:colFirst="0" w:colLast="0" w:name="_heading=h.sfrv74y59shd" w:id="10"/>
+      <w:bookmarkEnd w:id="10"/>
       <w:r>
         <w:rPr>
           <w:rtl w:val="0"/>
@@ -5107,7 +4973,7 @@
     <w:sdt>
       <w:sdtPr>
         <w:lock w:val="contentLocked"/>
-        <w:id w:val="996410063"/>
+        <w:id w:val="2024783844"/>
         <w:tag w:val="goog_rdk_2"/>
       </w:sdtPr>
       <w:sdtContent>
@@ -7226,12 +7092,12 @@
             <wp:extent cx="7039928" cy="5110908"/>
             <wp:effectExtent b="0" l="0" r="0" t="0"/>
             <wp:wrapSquare wrapText="bothSides" distB="114300" distT="114300" distL="114300" distR="114300"/>
-            <wp:docPr id="50" name="image7.png"/>
+            <wp:docPr id="50" name="image9.png"/>
             <a:graphic>
               <a:graphicData uri="http://schemas.openxmlformats.org/drawingml/2006/picture">
                 <pic:pic>
                   <pic:nvPicPr>
-                    <pic:cNvPr id="0" name="image7.png"/>
+                    <pic:cNvPr id="0" name="image9.png"/>
                     <pic:cNvPicPr preferRelativeResize="0"/>
                   </pic:nvPicPr>
                   <pic:blipFill>
@@ -7274,8 +7140,8 @@
         <w:ind w:left="0" w:firstLine="0"/>
         <w:rPr/>
       </w:pPr>
-      <w:bookmarkStart w:colFirst="0" w:colLast="0" w:name="_heading=h.8nefth3w9f51" w:id="13"/>
-      <w:bookmarkEnd w:id="13"/>
+      <w:bookmarkStart w:colFirst="0" w:colLast="0" w:name="_heading=h.8nefth3w9f51" w:id="11"/>
+      <w:bookmarkEnd w:id="11"/>
       <w:r>
         <w:rPr>
           <w:rtl w:val="0"/>
@@ -7293,8 +7159,8 @@
           <w:rFonts w:ascii="Arial" w:cs="Arial" w:eastAsia="Arial" w:hAnsi="Arial"/>
         </w:rPr>
       </w:pPr>
-      <w:bookmarkStart w:colFirst="0" w:colLast="0" w:name="_heading=h.8hlp4lyzh7ug" w:id="14"/>
-      <w:bookmarkEnd w:id="14"/>
+      <w:bookmarkStart w:colFirst="0" w:colLast="0" w:name="_heading=h.8hlp4lyzh7ug" w:id="12"/>
+      <w:bookmarkEnd w:id="12"/>
       <w:r>
         <w:rPr>
           <w:rtl w:val="0"/>
@@ -7310,7 +7176,7 @@
     <w:sdt>
       <w:sdtPr>
         <w:lock w:val="contentLocked"/>
-        <w:id w:val="-426816957"/>
+        <w:id w:val="-1110986413"/>
         <w:tag w:val="goog_rdk_3"/>
       </w:sdtPr>
       <w:sdtContent>
@@ -9374,28 +9240,6 @@
     </w:p>
     <w:p>
       <w:pPr>
-        <w:keepNext w:val="1"/>
-        <w:keepLines w:val="1"/>
-        <w:rPr>
-          <w:rFonts w:ascii="Cambria" w:cs="Cambria" w:eastAsia="Cambria" w:hAnsi="Cambria"/>
-          <w:b w:val="1"/>
-          <w:color w:val="4f81bd"/>
-        </w:rPr>
-      </w:pPr>
-      <w:bookmarkStart w:colFirst="0" w:colLast="0" w:name="_heading=h.gorif5dedybh" w:id="9"/>
-      <w:bookmarkEnd w:id="9"/>
-      <w:r>
-        <w:rPr>
-          <w:rFonts w:ascii="Cambria" w:cs="Cambria" w:eastAsia="Cambria" w:hAnsi="Cambria"/>
-          <w:b w:val="1"/>
-          <w:color w:val="4f81bd"/>
-          <w:rtl w:val="0"/>
-        </w:rPr>
-        <w:t xml:space="preserve">Diseño de Flujo de eventos</w:t>
-      </w:r>
-    </w:p>
-    <w:p>
-      <w:pPr>
         <w:tabs>
           <w:tab w:val="left" w:leader="none" w:pos="0"/>
         </w:tabs>
@@ -9414,64 +9258,6 @@
     </w:p>
     <w:p>
       <w:pPr>
-        <w:tabs>
-          <w:tab w:val="left" w:leader="none" w:pos="0"/>
-        </w:tabs>
-        <w:ind w:left="115" w:hanging="5.9999999999999964"/>
-        <w:jc w:val="both"/>
-        <w:rPr>
-          <w:i w:val="1"/>
-          <w:color w:val="548dd4"/>
-        </w:rPr>
-      </w:pPr>
-      <w:r>
-        <w:rPr>
-          <w:rtl w:val="0"/>
-        </w:rPr>
-      </w:r>
-    </w:p>
-    <w:p>
-      <w:pPr>
-        <w:keepNext w:val="1"/>
-        <w:keepLines w:val="1"/>
-        <w:rPr>
-          <w:rFonts w:ascii="Cambria" w:cs="Cambria" w:eastAsia="Cambria" w:hAnsi="Cambria"/>
-          <w:b w:val="1"/>
-          <w:color w:val="4f81bd"/>
-        </w:rPr>
-      </w:pPr>
-      <w:bookmarkStart w:colFirst="0" w:colLast="0" w:name="_heading=h.xbjvs2350217" w:id="10"/>
-      <w:bookmarkEnd w:id="10"/>
-      <w:r>
-        <w:rPr>
-          <w:rFonts w:ascii="Cambria" w:cs="Cambria" w:eastAsia="Cambria" w:hAnsi="Cambria"/>
-          <w:b w:val="1"/>
-          <w:color w:val="4f81bd"/>
-          <w:rtl w:val="0"/>
-        </w:rPr>
-        <w:t xml:space="preserve">Requerimientos especiales o de implementación</w:t>
-      </w:r>
-    </w:p>
-    <w:p>
-      <w:pPr>
-        <w:tabs>
-          <w:tab w:val="left" w:leader="none" w:pos="0"/>
-        </w:tabs>
-        <w:ind w:left="115" w:hanging="5.9999999999999964"/>
-        <w:jc w:val="both"/>
-        <w:rPr>
-          <w:i w:val="1"/>
-          <w:color w:val="548dd4"/>
-        </w:rPr>
-      </w:pPr>
-      <w:r>
-        <w:rPr>
-          <w:rtl w:val="0"/>
-        </w:rPr>
-      </w:r>
-    </w:p>
-    <w:p>
-      <w:pPr>
         <w:pStyle w:val="Heading2"/>
         <w:keepNext w:val="1"/>
         <w:keepLines w:val="1"/>
@@ -9480,8 +9266,8 @@
           <w:vertAlign w:val="baseline"/>
         </w:rPr>
       </w:pPr>
-      <w:bookmarkStart w:colFirst="0" w:colLast="0" w:name="_heading=h.ba57zouvno8x" w:id="15"/>
-      <w:bookmarkEnd w:id="15"/>
+      <w:bookmarkStart w:colFirst="0" w:colLast="0" w:name="_heading=h.ba57zouvno8x" w:id="13"/>
+      <w:bookmarkEnd w:id="13"/>
       <w:r>
         <w:rPr>
           <w:rtl w:val="0"/>
@@ -9502,8 +9288,8 @@
         <w:ind w:left="0"/>
         <w:rPr/>
       </w:pPr>
-      <w:bookmarkStart w:colFirst="0" w:colLast="0" w:name="_heading=h.ucrph4lbx3tb" w:id="16"/>
-      <w:bookmarkEnd w:id="16"/>
+      <w:bookmarkStart w:colFirst="0" w:colLast="0" w:name="_heading=h.ucrph4lbx3tb" w:id="14"/>
+      <w:bookmarkEnd w:id="14"/>
       <w:r>
         <w:rPr>
           <w:rtl w:val="0"/>
@@ -9523,8 +9309,8 @@
           <w:szCs w:val="22"/>
         </w:rPr>
       </w:pPr>
-      <w:bookmarkStart w:colFirst="0" w:colLast="0" w:name="_heading=h.v1atl8th7fni" w:id="17"/>
-      <w:bookmarkEnd w:id="17"/>
+      <w:bookmarkStart w:colFirst="0" w:colLast="0" w:name="_heading=h.v1atl8th7fni" w:id="15"/>
+      <w:bookmarkEnd w:id="15"/>
       <w:r>
         <w:rPr>
           <w:rtl w:val="0"/>
@@ -9534,7 +9320,7 @@
     <w:sdt>
       <w:sdtPr>
         <w:lock w:val="contentLocked"/>
-        <w:id w:val="1303210237"/>
+        <w:id w:val="473919167"/>
         <w:tag w:val="goog_rdk_4"/>
       </w:sdtPr>
       <w:sdtContent>
@@ -11117,11 +10903,11 @@
           <w:vertAlign w:val="baseline"/>
         </w:rPr>
       </w:pPr>
-      <w:bookmarkStart w:colFirst="0" w:colLast="0" w:name="_heading=h.cn690lenm6wb" w:id="18"/>
-      <w:bookmarkEnd w:id="18"/>
+      <w:bookmarkStart w:colFirst="0" w:colLast="0" w:name="_heading=h.cn690lenm6wb" w:id="16"/>
+      <w:bookmarkEnd w:id="16"/>
       <w:sdt>
         <w:sdtPr>
-          <w:id w:val="944527880"/>
+          <w:id w:val="-1900158991"/>
           <w:tag w:val="goog_rdk_5"/>
         </w:sdtPr>
         <w:sdtContent>
@@ -11195,12 +10981,12 @@
             <wp:extent cx="6316366" cy="5792788"/>
             <wp:effectExtent b="0" l="0" r="0" t="0"/>
             <wp:wrapSquare wrapText="bothSides" distB="114300" distT="114300" distL="114300" distR="114300"/>
-            <wp:docPr id="52" name="image11.png"/>
+            <wp:docPr id="52" name="image17.png"/>
             <a:graphic>
               <a:graphicData uri="http://schemas.openxmlformats.org/drawingml/2006/picture">
                 <pic:pic>
                   <pic:nvPicPr>
-                    <pic:cNvPr id="0" name="image11.png"/>
+                    <pic:cNvPr id="0" name="image17.png"/>
                     <pic:cNvPicPr preferRelativeResize="0"/>
                   </pic:nvPicPr>
                   <pic:blipFill>
@@ -11257,165 +11043,15 @@
     </w:p>
     <w:p>
       <w:pPr>
-        <w:keepNext w:val="0"/>
-        <w:keepLines w:val="0"/>
-        <w:pageBreakBefore w:val="0"/>
-        <w:widowControl w:val="1"/>
-        <w:pBdr>
-          <w:top w:space="0" w:sz="0" w:val="nil"/>
-          <w:left w:space="0" w:sz="0" w:val="nil"/>
-          <w:bottom w:space="0" w:sz="0" w:val="nil"/>
-          <w:right w:space="0" w:sz="0" w:val="nil"/>
-          <w:between w:space="0" w:sz="0" w:val="nil"/>
-        </w:pBdr>
-        <w:shd w:fill="auto" w:val="clear"/>
-        <w:tabs>
-          <w:tab w:val="left" w:leader="none" w:pos="0"/>
-        </w:tabs>
-        <w:spacing w:after="0" w:before="200" w:line="276" w:lineRule="auto"/>
-        <w:ind w:left="115" w:right="0" w:hanging="5.9999999999999964"/>
-        <w:jc w:val="left"/>
-        <w:rPr>
-          <w:b w:val="1"/>
-        </w:rPr>
-      </w:pPr>
-      <w:r>
-        <w:br w:type="page"/>
-      </w:r>
-      <w:r>
-        <w:rPr>
-          <w:rtl w:val="0"/>
-        </w:rPr>
-      </w:r>
-    </w:p>
-    <w:p>
-      <w:pPr>
         <w:keepNext w:val="1"/>
         <w:keepLines w:val="1"/>
         <w:rPr>
-          <w:rFonts w:ascii="Cambria" w:cs="Cambria" w:eastAsia="Cambria" w:hAnsi="Cambria"/>
-          <w:b w:val="1"/>
-          <w:color w:val="4f81bd"/>
-        </w:rPr>
-      </w:pPr>
-      <w:bookmarkStart w:colFirst="0" w:colLast="0" w:name="_heading=h.vmq1doluv4tp" w:id="19"/>
-      <w:bookmarkEnd w:id="19"/>
-      <w:r>
-        <w:rPr>
-          <w:rtl w:val="0"/>
-        </w:rPr>
-      </w:r>
-    </w:p>
-    <w:p>
-      <w:pPr>
-        <w:keepNext w:val="1"/>
-        <w:keepLines w:val="1"/>
-        <w:rPr>
-          <w:rFonts w:ascii="Cambria" w:cs="Cambria" w:eastAsia="Cambria" w:hAnsi="Cambria"/>
-          <w:b w:val="1"/>
-          <w:color w:val="4f81bd"/>
-        </w:rPr>
-      </w:pPr>
-      <w:bookmarkStart w:colFirst="0" w:colLast="0" w:name="_heading=h.smcxp2t86i58" w:id="20"/>
-      <w:bookmarkEnd w:id="20"/>
-      <w:r>
-        <w:rPr>
-          <w:rtl w:val="0"/>
-        </w:rPr>
-      </w:r>
-    </w:p>
-    <w:p>
-      <w:pPr>
-        <w:keepNext w:val="1"/>
-        <w:keepLines w:val="1"/>
-        <w:rPr>
-          <w:rFonts w:ascii="Cambria" w:cs="Cambria" w:eastAsia="Cambria" w:hAnsi="Cambria"/>
-          <w:b w:val="1"/>
-          <w:color w:val="4f81bd"/>
-        </w:rPr>
-      </w:pPr>
-      <w:bookmarkStart w:colFirst="0" w:colLast="0" w:name="_heading=h.32jprf2nv20s" w:id="21"/>
-      <w:bookmarkEnd w:id="21"/>
-      <w:r>
-        <w:rPr>
-          <w:rtl w:val="0"/>
-        </w:rPr>
-      </w:r>
-    </w:p>
-    <w:p>
-      <w:pPr>
-        <w:keepNext w:val="1"/>
-        <w:keepLines w:val="1"/>
-        <w:rPr>
-          <w:rFonts w:ascii="Cambria" w:cs="Cambria" w:eastAsia="Cambria" w:hAnsi="Cambria"/>
-          <w:b w:val="1"/>
-          <w:color w:val="4f81bd"/>
-        </w:rPr>
-      </w:pPr>
-      <w:bookmarkStart w:colFirst="0" w:colLast="0" w:name="_heading=h.w0j0x0pzwms9" w:id="22"/>
-      <w:bookmarkEnd w:id="22"/>
-      <w:r>
-        <w:rPr>
-          <w:rtl w:val="0"/>
-        </w:rPr>
-      </w:r>
-    </w:p>
-    <w:p>
-      <w:pPr>
-        <w:keepNext w:val="1"/>
-        <w:keepLines w:val="1"/>
-        <w:rPr>
-          <w:rFonts w:ascii="Cambria" w:cs="Cambria" w:eastAsia="Cambria" w:hAnsi="Cambria"/>
-          <w:b w:val="1"/>
-          <w:color w:val="4f81bd"/>
-        </w:rPr>
-      </w:pPr>
-      <w:bookmarkStart w:colFirst="0" w:colLast="0" w:name="_heading=h.inkr96717rvm" w:id="23"/>
-      <w:bookmarkEnd w:id="23"/>
-      <w:r>
-        <w:rPr>
-          <w:rtl w:val="0"/>
-        </w:rPr>
-      </w:r>
-    </w:p>
-    <w:p>
-      <w:pPr>
-        <w:keepNext w:val="1"/>
-        <w:keepLines w:val="1"/>
-        <w:rPr>
-          <w:rFonts w:ascii="Cambria" w:cs="Cambria" w:eastAsia="Cambria" w:hAnsi="Cambria"/>
-          <w:b w:val="1"/>
-          <w:color w:val="4f81bd"/>
-        </w:rPr>
-      </w:pPr>
-      <w:bookmarkStart w:colFirst="0" w:colLast="0" w:name="_heading=h.cp8gr22jr40e" w:id="24"/>
-      <w:bookmarkEnd w:id="24"/>
-      <w:r>
-        <w:rPr>
-          <w:rtl w:val="0"/>
-        </w:rPr>
-      </w:r>
-    </w:p>
-    <w:p>
-      <w:pPr>
-        <w:keepNext w:val="1"/>
-        <w:keepLines w:val="1"/>
-        <w:rPr>
           <w:i w:val="1"/>
           <w:color w:val="548dd4"/>
         </w:rPr>
       </w:pPr>
-      <w:bookmarkStart w:colFirst="0" w:colLast="0" w:name="_heading=h.wzrgrh507pin" w:id="25"/>
-      <w:bookmarkEnd w:id="25"/>
-      <w:r>
-        <w:rPr>
-          <w:rFonts w:ascii="Cambria" w:cs="Cambria" w:eastAsia="Cambria" w:hAnsi="Cambria"/>
-          <w:b w:val="1"/>
-          <w:color w:val="4f81bd"/>
-          <w:rtl w:val="0"/>
-        </w:rPr>
-        <w:t xml:space="preserve">Diseño de Flujo de eventos</w:t>
-      </w:r>
+      <w:bookmarkStart w:colFirst="0" w:colLast="0" w:name="_heading=h.wzrgrh507pin" w:id="17"/>
+      <w:bookmarkEnd w:id="17"/>
       <w:r>
         <w:rPr>
           <w:rtl w:val="0"/>
@@ -11428,8 +11064,8 @@
         <w:ind w:left="0"/>
         <w:rPr/>
       </w:pPr>
-      <w:bookmarkStart w:colFirst="0" w:colLast="0" w:name="_heading=h.3aw9xpgfw2r3" w:id="26"/>
-      <w:bookmarkEnd w:id="26"/>
+      <w:bookmarkStart w:colFirst="0" w:colLast="0" w:name="_heading=h.3aw9xpgfw2r3" w:id="18"/>
+      <w:bookmarkEnd w:id="18"/>
       <w:r>
         <w:rPr>
           <w:rtl w:val="0"/>
@@ -11445,8 +11081,8 @@
         <w:ind w:left="0"/>
         <w:rPr/>
       </w:pPr>
-      <w:bookmarkStart w:colFirst="0" w:colLast="0" w:name="_heading=h.v78bz0cdypkk" w:id="27"/>
-      <w:bookmarkEnd w:id="27"/>
+      <w:bookmarkStart w:colFirst="0" w:colLast="0" w:name="_heading=h.v78bz0cdypkk" w:id="19"/>
+      <w:bookmarkEnd w:id="19"/>
       <w:r>
         <w:rPr>
           <w:rtl w:val="0"/>
@@ -11466,8 +11102,8 @@
           <w:szCs w:val="22"/>
         </w:rPr>
       </w:pPr>
-      <w:bookmarkStart w:colFirst="0" w:colLast="0" w:name="_heading=h.2kt8l2fwq7eu" w:id="28"/>
-      <w:bookmarkEnd w:id="28"/>
+      <w:bookmarkStart w:colFirst="0" w:colLast="0" w:name="_heading=h.2kt8l2fwq7eu" w:id="20"/>
+      <w:bookmarkEnd w:id="20"/>
       <w:r>
         <w:rPr>
           <w:rtl w:val="0"/>
@@ -11477,7 +11113,7 @@
     <w:sdt>
       <w:sdtPr>
         <w:lock w:val="contentLocked"/>
-        <w:id w:val="-140931284"/>
+        <w:id w:val="-457476289"/>
         <w:tag w:val="goog_rdk_6"/>
       </w:sdtPr>
       <w:sdtContent>
@@ -12620,8 +12256,8 @@
         <w:pStyle w:val="Heading3"/>
         <w:rPr/>
       </w:pPr>
-      <w:bookmarkStart w:colFirst="0" w:colLast="0" w:name="_heading=h.vp4xaxctqzuf" w:id="29"/>
-      <w:bookmarkEnd w:id="29"/>
+      <w:bookmarkStart w:colFirst="0" w:colLast="0" w:name="_heading=h.vp4xaxctqzuf" w:id="21"/>
+      <w:bookmarkEnd w:id="21"/>
       <w:r>
         <w:rPr>
           <w:rtl w:val="0"/>
@@ -12666,19 +12302,19 @@
         </w:rPr>
         <w:drawing>
           <wp:inline distB="114300" distT="114300" distL="114300" distR="114300">
-            <wp:extent cx="5399730" cy="3987800"/>
+            <wp:extent cx="5400675" cy="3863975"/>
             <wp:effectExtent b="0" l="0" r="0" t="0"/>
-            <wp:docPr id="46" name="image6.png"/>
+            <wp:docPr id="46" name="image3.png"/>
             <a:graphic>
               <a:graphicData uri="http://schemas.openxmlformats.org/drawingml/2006/picture">
                 <pic:pic>
                   <pic:nvPicPr>
-                    <pic:cNvPr id="0" name="image6.png"/>
+                    <pic:cNvPr id="0" name="image3.png"/>
                     <pic:cNvPicPr preferRelativeResize="0"/>
                   </pic:nvPicPr>
                   <pic:blipFill>
                     <a:blip r:embed="rId16"/>
-                    <a:srcRect b="0" l="0" r="0" t="0"/>
+                    <a:srcRect b="0" l="0" r="0" t="3182"/>
                     <a:stretch>
                       <a:fillRect/>
                     </a:stretch>
@@ -12686,7 +12322,7 @@
                   <pic:spPr>
                     <a:xfrm>
                       <a:off x="0" y="0"/>
-                      <a:ext cx="5399730" cy="3987800"/>
+                      <a:ext cx="5400675" cy="3863975"/>
                     </a:xfrm>
                     <a:prstGeom prst="rect"/>
                     <a:ln/>
@@ -12713,8 +12349,8 @@
         <w:ind w:left="0"/>
         <w:rPr/>
       </w:pPr>
-      <w:bookmarkStart w:colFirst="0" w:colLast="0" w:name="_heading=h.dqc39p9uv7js" w:id="30"/>
-      <w:bookmarkEnd w:id="30"/>
+      <w:bookmarkStart w:colFirst="0" w:colLast="0" w:name="_heading=h.dqc39p9uv7js" w:id="22"/>
+      <w:bookmarkEnd w:id="22"/>
       <w:r>
         <w:rPr>
           <w:rtl w:val="0"/>
@@ -12871,8 +12507,8 @@
         <w:ind w:left="0"/>
         <w:rPr/>
       </w:pPr>
-      <w:bookmarkStart w:colFirst="0" w:colLast="0" w:name="_heading=h.hvjv02f347ga" w:id="31"/>
-      <w:bookmarkEnd w:id="31"/>
+      <w:bookmarkStart w:colFirst="0" w:colLast="0" w:name="_heading=h.hvjv02f347ga" w:id="23"/>
+      <w:bookmarkEnd w:id="23"/>
       <w:r>
         <w:rPr>
           <w:rtl w:val="0"/>
@@ -12895,12 +12531,12 @@
           <wp:inline distB="114300" distT="114300" distL="114300" distR="114300">
             <wp:extent cx="5399730" cy="4191000"/>
             <wp:effectExtent b="0" l="0" r="0" t="0"/>
-            <wp:docPr id="54" name="image15.png"/>
+            <wp:docPr id="54" name="image18.png"/>
             <a:graphic>
               <a:graphicData uri="http://schemas.openxmlformats.org/drawingml/2006/picture">
                 <pic:pic>
                   <pic:nvPicPr>
-                    <pic:cNvPr id="0" name="image15.png"/>
+                    <pic:cNvPr id="0" name="image18.png"/>
                     <pic:cNvPicPr preferRelativeResize="0"/>
                   </pic:nvPicPr>
                   <pic:blipFill>
@@ -17018,8 +16654,8 @@
 
 <file path=word/commentsExtended.xml><?xml version="1.0" encoding="utf-8"?>
 <w15:commentsEx xmlns:mc="http://schemas.openxmlformats.org/markup-compatibility/2006" xmlns:o="urn:schemas-microsoft-com:office:office" xmlns:r="http://schemas.openxmlformats.org/officeDocument/2006/relationships" xmlns:m="http://schemas.openxmlformats.org/officeDocument/2006/math" xmlns:v="urn:schemas-microsoft-com:vml" xmlns:wp="http://schemas.openxmlformats.org/drawingml/2006/wordprocessingDrawing" xmlns:w10="urn:schemas-microsoft-com:office:word" xmlns:w="http://schemas.openxmlformats.org/wordprocessingml/2006/main" xmlns:wne="http://schemas.microsoft.com/office/word/2006/wordml" xmlns:sl="http://schemas.openxmlformats.org/schemaLibrary/2006/main" xmlns:a="http://schemas.openxmlformats.org/drawingml/2006/main" xmlns:pic="http://schemas.openxmlformats.org/drawingml/2006/picture" xmlns:c="http://schemas.openxmlformats.org/drawingml/2006/chart" xmlns:lc="http://schemas.openxmlformats.org/drawingml/2006/lockedCanvas" xmlns:dgm="http://schemas.openxmlformats.org/drawingml/2006/diagram" xmlns:wps="http://schemas.microsoft.com/office/word/2010/wordprocessingShape" xmlns:wpg="http://schemas.microsoft.com/office/word/2010/wordprocessingGroup" xmlns:w14="http://schemas.microsoft.com/office/word/2010/wordml" xmlns:w15="http://schemas.microsoft.com/office/word/2012/wordml" xmlns:w16="http://schemas.microsoft.com/office/word/2018/wordml" xmlns:w16cex="http://schemas.microsoft.com/office/word/2018/wordml/cex" xmlns:w16cid="http://schemas.microsoft.com/office/word/2016/wordml/cid" xmlns="http://schemas.microsoft.com/office/tasks/2019/documenttasks" xmlns:cr="http://schemas.microsoft.com/office/comments/2020/reactions">
-  <w15:commentEx w15:paraId="000001B0" w15:done="0"/>
-  <w15:commentEx w15:paraId="000001C7" w15:done="0"/>
+  <w15:commentEx w15:paraId="0000019E" w15:done="0"/>
+  <w15:commentEx w15:paraId="000001B5" w15:done="0"/>
 </w15:commentsEx>
 </file>
 
@@ -17156,12 +16792,12 @@
               <wp:extent cx="103505" cy="824865"/>
               <wp:effectExtent b="0" l="0" r="0" t="0"/>
               <wp:wrapNone/>
-              <wp:docPr id="39" name="image19.png"/>
+              <wp:docPr id="39" name="image20.png"/>
               <a:graphic>
                 <a:graphicData uri="http://schemas.openxmlformats.org/drawingml/2006/picture">
                   <pic:pic>
                     <pic:nvPicPr>
-                      <pic:cNvPr id="0" name="image19.png"/>
+                      <pic:cNvPr id="0" name="image20.png"/>
                       <pic:cNvPicPr preferRelativeResize="0"/>
                     </pic:nvPicPr>
                     <pic:blipFill>
@@ -17263,12 +16899,12 @@
               <wp:extent cx="103505" cy="811530"/>
               <wp:effectExtent b="0" l="0" r="0" t="0"/>
               <wp:wrapNone/>
-              <wp:docPr id="33" name="image12.png"/>
+              <wp:docPr id="33" name="image11.png"/>
               <a:graphic>
                 <a:graphicData uri="http://schemas.openxmlformats.org/drawingml/2006/picture">
                   <pic:pic>
                     <pic:nvPicPr>
-                      <pic:cNvPr id="0" name="image12.png"/>
+                      <pic:cNvPr id="0" name="image11.png"/>
                       <pic:cNvPicPr preferRelativeResize="0"/>
                     </pic:nvPicPr>
                     <pic:blipFill>
@@ -17454,12 +17090,12 @@
               <wp:extent cx="7549515" cy="815340"/>
               <wp:effectExtent b="0" l="0" r="0" t="0"/>
               <wp:wrapNone/>
-              <wp:docPr id="36" name="image16.png"/>
+              <wp:docPr id="36" name="image14.png"/>
               <a:graphic>
                 <a:graphicData uri="http://schemas.openxmlformats.org/drawingml/2006/picture">
                   <pic:pic>
                     <pic:nvPicPr>
-                      <pic:cNvPr id="0" name="image16.png"/>
+                      <pic:cNvPr id="0" name="image14.png"/>
                       <pic:cNvPicPr preferRelativeResize="0"/>
                     </pic:nvPicPr>
                     <pic:blipFill>
@@ -17561,12 +17197,12 @@
               <wp:extent cx="103505" cy="824865"/>
               <wp:effectExtent b="0" l="0" r="0" t="0"/>
               <wp:wrapNone/>
-              <wp:docPr id="37" name="image17.png"/>
+              <wp:docPr id="37" name="image16.png"/>
               <a:graphic>
                 <a:graphicData uri="http://schemas.openxmlformats.org/drawingml/2006/picture">
                   <pic:pic>
                     <pic:nvPicPr>
-                      <pic:cNvPr id="0" name="image17.png"/>
+                      <pic:cNvPr id="0" name="image16.png"/>
                       <pic:cNvPicPr preferRelativeResize="0"/>
                     </pic:nvPicPr>
                     <pic:blipFill>
@@ -17668,12 +17304,12 @@
               <wp:extent cx="103505" cy="811530"/>
               <wp:effectExtent b="0" l="0" r="0" t="0"/>
               <wp:wrapNone/>
-              <wp:docPr id="34" name="image13.png"/>
+              <wp:docPr id="34" name="image12.png"/>
               <a:graphic>
                 <a:graphicData uri="http://schemas.openxmlformats.org/drawingml/2006/picture">
                   <pic:pic>
                     <pic:nvPicPr>
-                      <pic:cNvPr id="0" name="image13.png"/>
+                      <pic:cNvPr id="0" name="image12.png"/>
                       <pic:cNvPicPr preferRelativeResize="0"/>
                     </pic:nvPicPr>
                     <pic:blipFill>
@@ -17960,12 +17596,12 @@
           <wp:extent cx="669290" cy="669290"/>
           <wp:effectExtent b="0" l="0" r="0" t="0"/>
           <wp:wrapSquare wrapText="bothSides" distB="0" distT="0" distL="114300" distR="114300"/>
-          <wp:docPr descr="psi-negro.png" id="48" name="image8.png"/>
+          <wp:docPr descr="psi-negro.png" id="48" name="image4.png"/>
           <a:graphic>
             <a:graphicData uri="http://schemas.openxmlformats.org/drawingml/2006/picture">
               <pic:pic>
                 <pic:nvPicPr>
-                  <pic:cNvPr descr="psi-negro.png" id="0" name="image8.png"/>
+                  <pic:cNvPr descr="psi-negro.png" id="0" name="image4.png"/>
                   <pic:cNvPicPr preferRelativeResize="0"/>
                 </pic:nvPicPr>
                 <pic:blipFill>
@@ -18005,12 +17641,12 @@
           <wp:extent cx="425450" cy="666750"/>
           <wp:effectExtent b="0" l="0" r="0" t="0"/>
           <wp:wrapSquare wrapText="bothSides" distB="0" distT="0" distL="114300" distR="114300"/>
-          <wp:docPr descr="UNPA.JPG" id="47" name="image24.jpg"/>
+          <wp:docPr descr="UNPA.JPG" id="47" name="image2.jpg"/>
           <a:graphic>
             <a:graphicData uri="http://schemas.openxmlformats.org/drawingml/2006/picture">
               <pic:pic>
                 <pic:nvPicPr>
-                  <pic:cNvPr descr="UNPA.JPG" id="0" name="image24.jpg"/>
+                  <pic:cNvPr descr="UNPA.JPG" id="0" name="image2.jpg"/>
                   <pic:cNvPicPr preferRelativeResize="0"/>
                 </pic:nvPicPr>
                 <pic:blipFill>
@@ -18113,12 +17749,12 @@
               <wp:extent cx="103505" cy="811530"/>
               <wp:effectExtent b="0" l="0" r="0" t="0"/>
               <wp:wrapNone/>
-              <wp:docPr id="35" name="image14.png"/>
+              <wp:docPr id="35" name="image13.png"/>
               <a:graphic>
                 <a:graphicData uri="http://schemas.openxmlformats.org/drawingml/2006/picture">
                   <pic:pic>
                     <pic:nvPicPr>
-                      <pic:cNvPr id="0" name="image14.png"/>
+                      <pic:cNvPr id="0" name="image13.png"/>
                       <pic:cNvPicPr preferRelativeResize="0"/>
                     </pic:nvPicPr>
                     <pic:blipFill>
@@ -18223,12 +17859,12 @@
               <wp:extent cx="103505" cy="812165"/>
               <wp:effectExtent b="0" l="0" r="0" t="0"/>
               <wp:wrapNone/>
-              <wp:docPr id="31" name="image9.png"/>
+              <wp:docPr id="31" name="image8.png"/>
               <a:graphic>
                 <a:graphicData uri="http://schemas.openxmlformats.org/drawingml/2006/picture">
                   <pic:pic>
                     <pic:nvPicPr>
-                      <pic:cNvPr id="0" name="image9.png"/>
+                      <pic:cNvPr id="0" name="image8.png"/>
                       <pic:cNvPicPr preferRelativeResize="0"/>
                     </pic:nvPicPr>
                     <pic:blipFill>
@@ -19670,7 +19306,7 @@
 
 <file path=customXML/item1.xml><?xml version="1.0" encoding="utf-8"?>
 <go:gDocsCustomXmlDataStorage xmlns:go="http://customooxmlschemas.google.com/" xmlns:r="http://schemas.openxmlformats.org/officeDocument/2006/relationships" uri="GoogleDocsCustomDataVersion2">
-  <go:docsCustomData xmlns:go="http://customooxmlschemas.google.com/" roundtripDataSignature="AMtx7mhBDZASr7CcK7NHbes9D5UJO3SOHQ==">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</go:docsCustomData>
+  <go:docsCustomData xmlns:go="http://customooxmlschemas.google.com/" roundtripDataSignature="AMtx7mhB29fx6kDAtLpjLdVC+Bl2wcPEcg==">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</go:docsCustomData>
 </go:gDocsCustomXmlDataStorage>
 </file>
 

</xml_diff>